<commit_message>
^Apply SMOTE on training data only
</commit_message>
<xml_diff>
--- a/termPlan/ImplementationAndAnalysisOfTermPlanDatas.docx
+++ b/termPlan/ImplementationAndAnalysisOfTermPlanDatas.docx
@@ -198,29 +198,27 @@
           <w:szCs w:val="24"/>
           <w:lang w:val="en-US"/>
         </w:rPr>
-        <w:t xml:space="preserve">We need to predict </w:t>
-      </w:r>
-      <w:proofErr w:type="spellStart"/>
-      <w:r>
-        <w:rPr>
-          <w:rFonts w:ascii="Times New Roman" w:hAnsi="Times New Roman" w:cs="Times New Roman"/>
-          <w:bCs/>
-          <w:sz w:val="24"/>
-          <w:szCs w:val="24"/>
-          <w:lang w:val="en-US"/>
-        </w:rPr>
-        <w:t>wheter</w:t>
-      </w:r>
-      <w:proofErr w:type="spellEnd"/>
-      <w:r>
-        <w:rPr>
-          <w:rFonts w:ascii="Times New Roman" w:hAnsi="Times New Roman" w:cs="Times New Roman"/>
-          <w:bCs/>
-          <w:sz w:val="24"/>
-          <w:szCs w:val="24"/>
-          <w:lang w:val="en-US"/>
-        </w:rPr>
-        <w:t xml:space="preserve"> a customer may take term plan or not.</w:t>
+        <w:t>We need to predict whet</w:t>
+      </w:r>
+      <w:r>
+        <w:rPr>
+          <w:rFonts w:ascii="Times New Roman" w:hAnsi="Times New Roman" w:cs="Times New Roman"/>
+          <w:bCs/>
+          <w:sz w:val="24"/>
+          <w:szCs w:val="24"/>
+          <w:lang w:val="en-US"/>
+        </w:rPr>
+        <w:t>h</w:t>
+      </w:r>
+      <w:r>
+        <w:rPr>
+          <w:rFonts w:ascii="Times New Roman" w:hAnsi="Times New Roman" w:cs="Times New Roman"/>
+          <w:bCs/>
+          <w:sz w:val="24"/>
+          <w:szCs w:val="24"/>
+          <w:lang w:val="en-US"/>
+        </w:rPr>
+        <w:t>er a customer may take term plan or not.</w:t>
       </w:r>
     </w:p>
     <w:p>
@@ -466,6 +464,15 @@
         </w:rPr>
         <w:t>No Missing Values</w:t>
       </w:r>
+      <w:r>
+        <w:rPr>
+          <w:rFonts w:ascii="Times New Roman" w:hAnsi="Times New Roman" w:cs="Times New Roman"/>
+          <w:sz w:val="24"/>
+          <w:szCs w:val="24"/>
+          <w:lang w:val="en-US"/>
+        </w:rPr>
+        <w:t xml:space="preserve"> or null values</w:t>
+      </w:r>
     </w:p>
     <w:p>
       <w:pPr>
@@ -491,6 +498,26 @@
         </w:rPr>
         <w:t>Outlier Handling</w:t>
       </w:r>
+      <w:r>
+        <w:rPr>
+          <w:rFonts w:ascii="Times New Roman" w:hAnsi="Times New Roman" w:cs="Times New Roman"/>
+          <w:b/>
+          <w:sz w:val="24"/>
+          <w:szCs w:val="24"/>
+          <w:lang w:val="en-US"/>
+        </w:rPr>
+        <w:t xml:space="preserve"> – </w:t>
+      </w:r>
+      <w:r>
+        <w:rPr>
+          <w:rFonts w:ascii="Times New Roman" w:hAnsi="Times New Roman" w:cs="Times New Roman"/>
+          <w:bCs/>
+          <w:sz w:val="24"/>
+          <w:szCs w:val="24"/>
+          <w:lang w:val="en-US"/>
+        </w:rPr>
+        <w:t>Above whiskers only 1 % of values so applied outlier treatment</w:t>
+      </w:r>
     </w:p>
     <w:p>
       <w:pPr>
@@ -567,6 +594,26 @@
         </w:rPr>
         <w:t>No Missing Values</w:t>
       </w:r>
+      <w:r>
+        <w:rPr>
+          <w:rFonts w:ascii="Times New Roman" w:hAnsi="Times New Roman" w:cs="Times New Roman"/>
+          <w:b/>
+          <w:sz w:val="24"/>
+          <w:szCs w:val="24"/>
+          <w:lang w:val="en-US"/>
+        </w:rPr>
+        <w:t xml:space="preserve"> </w:t>
+      </w:r>
+      <w:r>
+        <w:rPr>
+          <w:rFonts w:ascii="Times New Roman" w:hAnsi="Times New Roman" w:cs="Times New Roman"/>
+          <w:bCs/>
+          <w:sz w:val="24"/>
+          <w:szCs w:val="24"/>
+          <w:lang w:val="en-US"/>
+        </w:rPr>
+        <w:t>or null values.</w:t>
+      </w:r>
     </w:p>
     <w:p>
       <w:pPr>
@@ -586,32 +633,12 @@
       <w:r>
         <w:rPr>
           <w:rFonts w:ascii="Times New Roman" w:hAnsi="Times New Roman" w:cs="Times New Roman"/>
-          <w:sz w:val="24"/>
-          <w:szCs w:val="24"/>
-          <w:lang w:val="en-US"/>
-        </w:rPr>
-        <w:t>Outlier Handling</w:t>
-      </w:r>
-    </w:p>
-    <w:p>
-      <w:pPr>
-        <w:rPr>
-          <w:rFonts w:ascii="Times New Roman" w:hAnsi="Times New Roman" w:cs="Times New Roman"/>
-          <w:b/>
-          <w:sz w:val="24"/>
-          <w:szCs w:val="24"/>
-          <w:lang w:val="en-US"/>
-        </w:rPr>
-      </w:pPr>
-      <w:r>
-        <w:rPr>
-          <w:rFonts w:ascii="Times New Roman" w:hAnsi="Times New Roman" w:cs="Times New Roman"/>
-          <w:b/>
-          <w:sz w:val="24"/>
-          <w:szCs w:val="24"/>
-          <w:lang w:val="en-US"/>
-        </w:rPr>
-        <w:t>3.   Duration</w:t>
+          <w:bCs/>
+          <w:sz w:val="24"/>
+          <w:szCs w:val="24"/>
+          <w:lang w:val="en-US"/>
+        </w:rPr>
+        <w:t>The data was positive skewed so transformation was required to reduce skewness in data</w:t>
       </w:r>
     </w:p>
     <w:p>
@@ -632,11 +659,12 @@
       <w:r>
         <w:rPr>
           <w:rFonts w:ascii="Times New Roman" w:hAnsi="Times New Roman" w:cs="Times New Roman"/>
-          <w:sz w:val="24"/>
-          <w:szCs w:val="24"/>
-          <w:lang w:val="en-US"/>
-        </w:rPr>
-        <w:t>No Missing Values</w:t>
+          <w:bCs/>
+          <w:sz w:val="24"/>
+          <w:szCs w:val="24"/>
+          <w:lang w:val="en-US"/>
+        </w:rPr>
+        <w:t>The column has negative and zero values so log transformation is not possible, so applied cube root transformation</w:t>
       </w:r>
     </w:p>
     <w:p>
@@ -663,46 +691,46 @@
         </w:rPr>
         <w:t>Outlier Handling</w:t>
       </w:r>
-    </w:p>
-    <w:p>
-      <w:pPr>
-        <w:rPr>
-          <w:rFonts w:ascii="Times New Roman" w:hAnsi="Times New Roman" w:cs="Times New Roman"/>
-          <w:b/>
-          <w:sz w:val="24"/>
-          <w:szCs w:val="24"/>
-          <w:lang w:val="en-US"/>
-        </w:rPr>
-      </w:pPr>
-      <w:r>
-        <w:rPr>
-          <w:rFonts w:ascii="Times New Roman" w:hAnsi="Times New Roman" w:cs="Times New Roman"/>
-          <w:b/>
-          <w:sz w:val="24"/>
-          <w:szCs w:val="24"/>
-          <w:lang w:val="en-US"/>
-        </w:rPr>
-        <w:t>4</w:t>
-      </w:r>
-      <w:r>
-        <w:rPr>
-          <w:rFonts w:ascii="Times New Roman" w:hAnsi="Times New Roman" w:cs="Times New Roman"/>
-          <w:b/>
-          <w:sz w:val="24"/>
-          <w:szCs w:val="24"/>
-          <w:lang w:val="en-US"/>
-        </w:rPr>
-        <w:t xml:space="preserve">.  </w:t>
-      </w:r>
-      <w:r>
-        <w:rPr>
-          <w:rFonts w:ascii="Times New Roman" w:hAnsi="Times New Roman" w:cs="Times New Roman"/>
-          <w:b/>
-          <w:sz w:val="24"/>
-          <w:szCs w:val="24"/>
-          <w:lang w:val="en-US"/>
-        </w:rPr>
-        <w:t>Campaign</w:t>
+      <w:r>
+        <w:rPr>
+          <w:rFonts w:ascii="Times New Roman" w:hAnsi="Times New Roman" w:cs="Times New Roman"/>
+          <w:b/>
+          <w:sz w:val="24"/>
+          <w:szCs w:val="24"/>
+          <w:lang w:val="en-US"/>
+        </w:rPr>
+        <w:t xml:space="preserve"> </w:t>
+      </w:r>
+      <w:r>
+        <w:rPr>
+          <w:rFonts w:ascii="Times New Roman" w:hAnsi="Times New Roman" w:cs="Times New Roman"/>
+          <w:bCs/>
+          <w:sz w:val="24"/>
+          <w:szCs w:val="24"/>
+          <w:lang w:val="en-US"/>
+        </w:rPr>
+        <w:t>after cube root transformation</w:t>
+      </w:r>
+    </w:p>
+    <w:p>
+      <w:pPr>
+        <w:rPr>
+          <w:rFonts w:ascii="Times New Roman" w:hAnsi="Times New Roman" w:cs="Times New Roman"/>
+          <w:b/>
+          <w:sz w:val="24"/>
+          <w:szCs w:val="24"/>
+          <w:lang w:val="en-US"/>
+        </w:rPr>
+      </w:pPr>
+      <w:r>
+        <w:rPr>
+          <w:rFonts w:ascii="Times New Roman" w:hAnsi="Times New Roman" w:cs="Times New Roman"/>
+          <w:b/>
+          <w:sz w:val="24"/>
+          <w:szCs w:val="24"/>
+          <w:lang w:val="en-US"/>
+        </w:rPr>
+        <w:t>3.   Duration</w:t>
       </w:r>
     </w:p>
     <w:p>
@@ -729,6 +757,26 @@
         </w:rPr>
         <w:t>No Missing Values</w:t>
       </w:r>
+      <w:r>
+        <w:rPr>
+          <w:rFonts w:ascii="Times New Roman" w:hAnsi="Times New Roman" w:cs="Times New Roman"/>
+          <w:b/>
+          <w:sz w:val="24"/>
+          <w:szCs w:val="24"/>
+          <w:lang w:val="en-US"/>
+        </w:rPr>
+        <w:t xml:space="preserve"> </w:t>
+      </w:r>
+      <w:r>
+        <w:rPr>
+          <w:rFonts w:ascii="Times New Roman" w:hAnsi="Times New Roman" w:cs="Times New Roman"/>
+          <w:bCs/>
+          <w:sz w:val="24"/>
+          <w:szCs w:val="24"/>
+          <w:lang w:val="en-US"/>
+        </w:rPr>
+        <w:t>or null values</w:t>
+      </w:r>
     </w:p>
     <w:p>
       <w:pPr>
@@ -748,14 +796,248 @@
       <w:r>
         <w:rPr>
           <w:rFonts w:ascii="Times New Roman" w:hAnsi="Times New Roman" w:cs="Times New Roman"/>
+          <w:bCs/>
+          <w:sz w:val="24"/>
+          <w:szCs w:val="24"/>
+          <w:lang w:val="en-US"/>
+        </w:rPr>
+        <w:t>The data was positive skewed so transformation was required to reduce skewness in data</w:t>
+      </w:r>
+    </w:p>
+    <w:p>
+      <w:pPr>
+        <w:pStyle w:val="ListParagraph"/>
+        <w:numPr>
+          <w:ilvl w:val="0"/>
+          <w:numId w:val="7"/>
+        </w:numPr>
+        <w:rPr>
+          <w:rFonts w:ascii="Times New Roman" w:hAnsi="Times New Roman" w:cs="Times New Roman"/>
+          <w:b/>
+          <w:sz w:val="24"/>
+          <w:szCs w:val="24"/>
+          <w:lang w:val="en-US"/>
+        </w:rPr>
+      </w:pPr>
+      <w:r>
+        <w:rPr>
+          <w:rFonts w:ascii="Times New Roman" w:hAnsi="Times New Roman" w:cs="Times New Roman"/>
+          <w:bCs/>
+          <w:sz w:val="24"/>
+          <w:szCs w:val="24"/>
+          <w:lang w:val="en-US"/>
+        </w:rPr>
+        <w:lastRenderedPageBreak/>
+        <w:t>The column has negative and zero values so log transformation is not possible, so applied cube root transformation</w:t>
+      </w:r>
+    </w:p>
+    <w:p>
+      <w:pPr>
+        <w:pStyle w:val="ListParagraph"/>
+        <w:numPr>
+          <w:ilvl w:val="0"/>
+          <w:numId w:val="7"/>
+        </w:numPr>
+        <w:rPr>
+          <w:rFonts w:ascii="Times New Roman" w:hAnsi="Times New Roman" w:cs="Times New Roman"/>
+          <w:b/>
+          <w:sz w:val="24"/>
+          <w:szCs w:val="24"/>
+          <w:lang w:val="en-US"/>
+        </w:rPr>
+      </w:pPr>
+      <w:r>
+        <w:rPr>
+          <w:rFonts w:ascii="Times New Roman" w:hAnsi="Times New Roman" w:cs="Times New Roman"/>
           <w:sz w:val="24"/>
           <w:szCs w:val="24"/>
           <w:lang w:val="en-US"/>
         </w:rPr>
         <w:t>Outlier Handling</w:t>
       </w:r>
-      <w:bookmarkStart w:id="0" w:name="_GoBack"/>
-      <w:bookmarkEnd w:id="0"/>
+      <w:r>
+        <w:rPr>
+          <w:rFonts w:ascii="Times New Roman" w:hAnsi="Times New Roman" w:cs="Times New Roman"/>
+          <w:b/>
+          <w:sz w:val="24"/>
+          <w:szCs w:val="24"/>
+          <w:lang w:val="en-US"/>
+        </w:rPr>
+        <w:t xml:space="preserve"> </w:t>
+      </w:r>
+      <w:r>
+        <w:rPr>
+          <w:rFonts w:ascii="Times New Roman" w:hAnsi="Times New Roman" w:cs="Times New Roman"/>
+          <w:bCs/>
+          <w:sz w:val="24"/>
+          <w:szCs w:val="24"/>
+          <w:lang w:val="en-US"/>
+        </w:rPr>
+        <w:t>after cube root transformation</w:t>
+      </w:r>
+    </w:p>
+    <w:p>
+      <w:pPr>
+        <w:rPr>
+          <w:rFonts w:ascii="Times New Roman" w:hAnsi="Times New Roman" w:cs="Times New Roman"/>
+          <w:b/>
+          <w:sz w:val="24"/>
+          <w:szCs w:val="24"/>
+          <w:lang w:val="en-US"/>
+        </w:rPr>
+      </w:pPr>
+      <w:r>
+        <w:rPr>
+          <w:rFonts w:ascii="Times New Roman" w:hAnsi="Times New Roman" w:cs="Times New Roman"/>
+          <w:b/>
+          <w:sz w:val="24"/>
+          <w:szCs w:val="24"/>
+          <w:lang w:val="en-US"/>
+        </w:rPr>
+        <w:t>4</w:t>
+      </w:r>
+      <w:r>
+        <w:rPr>
+          <w:rFonts w:ascii="Times New Roman" w:hAnsi="Times New Roman" w:cs="Times New Roman"/>
+          <w:b/>
+          <w:sz w:val="24"/>
+          <w:szCs w:val="24"/>
+          <w:lang w:val="en-US"/>
+        </w:rPr>
+        <w:t xml:space="preserve">.  </w:t>
+      </w:r>
+      <w:r>
+        <w:rPr>
+          <w:rFonts w:ascii="Times New Roman" w:hAnsi="Times New Roman" w:cs="Times New Roman"/>
+          <w:b/>
+          <w:sz w:val="24"/>
+          <w:szCs w:val="24"/>
+          <w:lang w:val="en-US"/>
+        </w:rPr>
+        <w:t>Campaign</w:t>
+      </w:r>
+    </w:p>
+    <w:p>
+      <w:pPr>
+        <w:pStyle w:val="ListParagraph"/>
+        <w:numPr>
+          <w:ilvl w:val="0"/>
+          <w:numId w:val="7"/>
+        </w:numPr>
+        <w:rPr>
+          <w:rFonts w:ascii="Times New Roman" w:hAnsi="Times New Roman" w:cs="Times New Roman"/>
+          <w:b/>
+          <w:sz w:val="24"/>
+          <w:szCs w:val="24"/>
+          <w:lang w:val="en-US"/>
+        </w:rPr>
+      </w:pPr>
+      <w:r>
+        <w:rPr>
+          <w:rFonts w:ascii="Times New Roman" w:hAnsi="Times New Roman" w:cs="Times New Roman"/>
+          <w:sz w:val="24"/>
+          <w:szCs w:val="24"/>
+          <w:lang w:val="en-US"/>
+        </w:rPr>
+        <w:t>No Missing Values</w:t>
+      </w:r>
+      <w:r>
+        <w:rPr>
+          <w:rFonts w:ascii="Times New Roman" w:hAnsi="Times New Roman" w:cs="Times New Roman"/>
+          <w:b/>
+          <w:sz w:val="24"/>
+          <w:szCs w:val="24"/>
+          <w:lang w:val="en-US"/>
+        </w:rPr>
+        <w:t xml:space="preserve"> </w:t>
+      </w:r>
+      <w:r>
+        <w:rPr>
+          <w:rFonts w:ascii="Times New Roman" w:hAnsi="Times New Roman" w:cs="Times New Roman"/>
+          <w:bCs/>
+          <w:sz w:val="24"/>
+          <w:szCs w:val="24"/>
+          <w:lang w:val="en-US"/>
+        </w:rPr>
+        <w:t>or null values</w:t>
+      </w:r>
+    </w:p>
+    <w:p>
+      <w:pPr>
+        <w:pStyle w:val="ListParagraph"/>
+        <w:numPr>
+          <w:ilvl w:val="0"/>
+          <w:numId w:val="7"/>
+        </w:numPr>
+        <w:rPr>
+          <w:rFonts w:ascii="Times New Roman" w:hAnsi="Times New Roman" w:cs="Times New Roman"/>
+          <w:b/>
+          <w:sz w:val="24"/>
+          <w:szCs w:val="24"/>
+          <w:lang w:val="en-US"/>
+        </w:rPr>
+      </w:pPr>
+      <w:r>
+        <w:rPr>
+          <w:rFonts w:ascii="Times New Roman" w:hAnsi="Times New Roman" w:cs="Times New Roman"/>
+          <w:bCs/>
+          <w:sz w:val="24"/>
+          <w:szCs w:val="24"/>
+          <w:lang w:val="en-US"/>
+        </w:rPr>
+        <w:t>The data was positive skewed so transformation was required to reduce skewness in data</w:t>
+      </w:r>
+    </w:p>
+    <w:p>
+      <w:pPr>
+        <w:pStyle w:val="ListParagraph"/>
+        <w:numPr>
+          <w:ilvl w:val="0"/>
+          <w:numId w:val="7"/>
+        </w:numPr>
+        <w:rPr>
+          <w:rFonts w:ascii="Times New Roman" w:hAnsi="Times New Roman" w:cs="Times New Roman"/>
+          <w:b/>
+          <w:sz w:val="24"/>
+          <w:szCs w:val="24"/>
+          <w:lang w:val="en-US"/>
+        </w:rPr>
+      </w:pPr>
+      <w:r>
+        <w:rPr>
+          <w:rFonts w:ascii="Times New Roman" w:hAnsi="Times New Roman" w:cs="Times New Roman"/>
+          <w:bCs/>
+          <w:sz w:val="24"/>
+          <w:szCs w:val="24"/>
+          <w:lang w:val="en-US"/>
+        </w:rPr>
+        <w:t>Applied cube root transformation to maintain uniformity with other numerical columns</w:t>
+      </w:r>
+    </w:p>
+    <w:p>
+      <w:pPr>
+        <w:pStyle w:val="ListParagraph"/>
+        <w:numPr>
+          <w:ilvl w:val="0"/>
+          <w:numId w:val="7"/>
+        </w:numPr>
+        <w:rPr>
+          <w:rFonts w:ascii="Times New Roman" w:hAnsi="Times New Roman" w:cs="Times New Roman"/>
+          <w:b/>
+          <w:sz w:val="24"/>
+          <w:szCs w:val="24"/>
+          <w:lang w:val="en-US"/>
+        </w:rPr>
+      </w:pPr>
+      <w:r>
+        <w:rPr>
+          <w:rFonts w:ascii="Times New Roman" w:hAnsi="Times New Roman" w:cs="Times New Roman"/>
+          <w:sz w:val="24"/>
+          <w:szCs w:val="24"/>
+          <w:lang w:val="en-US"/>
+        </w:rPr>
+        <w:t>Outlier Handling</w:t>
+      </w:r>
     </w:p>
     <w:p>
       <w:pPr>
@@ -817,7 +1099,6 @@
           <w:szCs w:val="24"/>
           <w:lang w:val="en-US"/>
         </w:rPr>
-        <w:lastRenderedPageBreak/>
         <w:t>self-employed, entrepreneur, housemaid into 1</w:t>
       </w:r>
       <w:r>
@@ -951,25 +1232,14 @@
           <w:lang w:val="en-US"/>
         </w:rPr>
       </w:pPr>
-      <w:proofErr w:type="gramStart"/>
-      <w:r>
-        <w:rPr>
-          <w:rFonts w:ascii="Times New Roman" w:hAnsi="Times New Roman" w:cs="Times New Roman"/>
-          <w:sz w:val="24"/>
-          <w:szCs w:val="24"/>
-          <w:lang w:val="en-US"/>
-        </w:rPr>
-        <w:t>housing</w:t>
-      </w:r>
-      <w:proofErr w:type="gramEnd"/>
-      <w:r>
-        <w:rPr>
-          <w:rFonts w:ascii="Times New Roman" w:hAnsi="Times New Roman" w:cs="Times New Roman"/>
-          <w:sz w:val="24"/>
-          <w:szCs w:val="24"/>
-          <w:lang w:val="en-US"/>
-        </w:rPr>
-        <w:t xml:space="preserve"> – keep as it is</w:t>
+      <w:r>
+        <w:rPr>
+          <w:rFonts w:ascii="Times New Roman" w:hAnsi="Times New Roman" w:cs="Times New Roman"/>
+          <w:sz w:val="24"/>
+          <w:szCs w:val="24"/>
+          <w:lang w:val="en-US"/>
+        </w:rPr>
+        <w:t>housing – keep as it is</w:t>
       </w:r>
     </w:p>
     <w:p>
@@ -1038,35 +1308,34 @@
           <w:lang w:val="en-US"/>
         </w:rPr>
       </w:pPr>
-      <w:proofErr w:type="gramStart"/>
-      <w:r>
-        <w:rPr>
-          <w:rFonts w:ascii="Times New Roman" w:hAnsi="Times New Roman" w:cs="Times New Roman"/>
-          <w:sz w:val="24"/>
-          <w:szCs w:val="24"/>
-          <w:lang w:val="en-US"/>
-        </w:rPr>
-        <w:t>month</w:t>
-      </w:r>
-      <w:proofErr w:type="gramEnd"/>
-      <w:r>
-        <w:rPr>
-          <w:rFonts w:ascii="Times New Roman" w:hAnsi="Times New Roman" w:cs="Times New Roman"/>
-          <w:sz w:val="24"/>
-          <w:szCs w:val="24"/>
-          <w:lang w:val="en-US"/>
-        </w:rPr>
-        <w:t xml:space="preserve"> – keep as it is</w:t>
-      </w:r>
-      <w:r>
-        <w:rPr>
-          <w:rFonts w:ascii="Times New Roman" w:hAnsi="Times New Roman" w:cs="Times New Roman"/>
-          <w:sz w:val="24"/>
-          <w:szCs w:val="24"/>
-          <w:lang w:val="en-US"/>
-        </w:rPr>
-        <w:t xml:space="preserve"> for transformation </w:t>
-      </w:r>
+      <w:r>
+        <w:rPr>
+          <w:rFonts w:ascii="Times New Roman" w:hAnsi="Times New Roman" w:cs="Times New Roman"/>
+          <w:sz w:val="24"/>
+          <w:szCs w:val="24"/>
+          <w:lang w:val="en-US"/>
+        </w:rPr>
+        <w:t>month – keep as it is</w:t>
+      </w:r>
+      <w:r>
+        <w:rPr>
+          <w:rFonts w:ascii="Times New Roman" w:hAnsi="Times New Roman" w:cs="Times New Roman"/>
+          <w:sz w:val="24"/>
+          <w:szCs w:val="24"/>
+          <w:lang w:val="en-US"/>
+        </w:rPr>
+        <w:t xml:space="preserve"> for transformation phase</w:t>
+      </w:r>
+    </w:p>
+    <w:p>
+      <w:pPr>
+        <w:rPr>
+          <w:rFonts w:ascii="Times New Roman" w:hAnsi="Times New Roman" w:cs="Times New Roman"/>
+          <w:sz w:val="24"/>
+          <w:szCs w:val="24"/>
+          <w:lang w:val="en-US"/>
+        </w:rPr>
+      </w:pPr>
       <w:proofErr w:type="spellStart"/>
       <w:r>
         <w:rPr>
@@ -1075,9 +1344,37 @@
           <w:szCs w:val="24"/>
           <w:lang w:val="en-US"/>
         </w:rPr>
-        <w:t>phase</w:t>
+        <w:t>pdays</w:t>
       </w:r>
       <w:proofErr w:type="spellEnd"/>
+      <w:r>
+        <w:rPr>
+          <w:rFonts w:ascii="Times New Roman" w:hAnsi="Times New Roman" w:cs="Times New Roman"/>
+          <w:sz w:val="24"/>
+          <w:szCs w:val="24"/>
+          <w:lang w:val="en-US"/>
+        </w:rPr>
+        <w:t xml:space="preserve"> – drop</w:t>
+      </w:r>
+    </w:p>
+    <w:p>
+      <w:pPr>
+        <w:rPr>
+          <w:rFonts w:ascii="Times New Roman" w:hAnsi="Times New Roman" w:cs="Times New Roman"/>
+          <w:sz w:val="24"/>
+          <w:szCs w:val="24"/>
+          <w:lang w:val="en-US"/>
+        </w:rPr>
+      </w:pPr>
+      <w:r>
+        <w:rPr>
+          <w:rFonts w:ascii="Times New Roman" w:hAnsi="Times New Roman" w:cs="Times New Roman"/>
+          <w:sz w:val="24"/>
+          <w:szCs w:val="24"/>
+          <w:lang w:val="en-US"/>
+        </w:rPr>
+        <w:t>previous – drop</w:t>
+      </w:r>
     </w:p>
     <w:p>
       <w:pPr>
@@ -1089,18 +1386,16 @@
         </w:rPr>
       </w:pPr>
       <w:proofErr w:type="spellStart"/>
-      <w:proofErr w:type="gramStart"/>
-      <w:r>
-        <w:rPr>
-          <w:rFonts w:ascii="Times New Roman" w:hAnsi="Times New Roman" w:cs="Times New Roman"/>
-          <w:sz w:val="24"/>
-          <w:szCs w:val="24"/>
-          <w:lang w:val="en-US"/>
-        </w:rPr>
-        <w:t>pdays</w:t>
+      <w:r>
+        <w:rPr>
+          <w:rFonts w:ascii="Times New Roman" w:hAnsi="Times New Roman" w:cs="Times New Roman"/>
+          <w:sz w:val="24"/>
+          <w:szCs w:val="24"/>
+          <w:lang w:val="en-US"/>
+        </w:rPr>
+        <w:t>poutcome</w:t>
       </w:r>
       <w:proofErr w:type="spellEnd"/>
-      <w:proofErr w:type="gramEnd"/>
       <w:r>
         <w:rPr>
           <w:rFonts w:ascii="Times New Roman" w:hAnsi="Times New Roman" w:cs="Times New Roman"/>
@@ -1127,76 +1422,7 @@
           <w:szCs w:val="24"/>
           <w:lang w:val="en-US"/>
         </w:rPr>
-        <w:t>previous – drop</w:t>
-      </w:r>
-    </w:p>
-    <w:p>
-      <w:pPr>
-        <w:rPr>
-          <w:rFonts w:ascii="Times New Roman" w:hAnsi="Times New Roman" w:cs="Times New Roman"/>
-          <w:sz w:val="24"/>
-          <w:szCs w:val="24"/>
-          <w:lang w:val="en-US"/>
-        </w:rPr>
-      </w:pPr>
-      <w:proofErr w:type="spellStart"/>
-      <w:r>
-        <w:rPr>
-          <w:rFonts w:ascii="Times New Roman" w:hAnsi="Times New Roman" w:cs="Times New Roman"/>
-          <w:sz w:val="24"/>
-          <w:szCs w:val="24"/>
-          <w:lang w:val="en-US"/>
-        </w:rPr>
-        <w:t>poutcome</w:t>
-      </w:r>
-      <w:proofErr w:type="spellEnd"/>
-      <w:r>
-        <w:rPr>
-          <w:rFonts w:ascii="Times New Roman" w:hAnsi="Times New Roman" w:cs="Times New Roman"/>
-          <w:sz w:val="24"/>
-          <w:szCs w:val="24"/>
-          <w:lang w:val="en-US"/>
-        </w:rPr>
-        <w:t xml:space="preserve"> – drop</w:t>
-      </w:r>
-    </w:p>
-    <w:p>
-      <w:pPr>
-        <w:rPr>
-          <w:rFonts w:ascii="Times New Roman" w:hAnsi="Times New Roman" w:cs="Times New Roman"/>
-          <w:sz w:val="24"/>
-          <w:szCs w:val="24"/>
-          <w:lang w:val="en-US"/>
-        </w:rPr>
-      </w:pPr>
-      <w:r>
-        <w:rPr>
-          <w:rFonts w:ascii="Times New Roman" w:hAnsi="Times New Roman" w:cs="Times New Roman"/>
-          <w:sz w:val="24"/>
-          <w:szCs w:val="24"/>
-          <w:lang w:val="en-US"/>
-        </w:rPr>
-        <w:t>New Data Shape – (45211</w:t>
-      </w:r>
-      <w:proofErr w:type="gramStart"/>
-      <w:r>
-        <w:rPr>
-          <w:rFonts w:ascii="Times New Roman" w:hAnsi="Times New Roman" w:cs="Times New Roman"/>
-          <w:sz w:val="24"/>
-          <w:szCs w:val="24"/>
-          <w:lang w:val="en-US"/>
-        </w:rPr>
-        <w:t>,12</w:t>
-      </w:r>
-      <w:proofErr w:type="gramEnd"/>
-      <w:r>
-        <w:rPr>
-          <w:rFonts w:ascii="Times New Roman" w:hAnsi="Times New Roman" w:cs="Times New Roman"/>
-          <w:sz w:val="24"/>
-          <w:szCs w:val="24"/>
-          <w:lang w:val="en-US"/>
-        </w:rPr>
-        <w:t>)</w:t>
+        <w:t>New Data Shape – (45211,12)</w:t>
       </w:r>
     </w:p>
     <w:p>
@@ -1350,16 +1576,7 @@
           <w:szCs w:val="24"/>
           <w:lang w:val="en-US"/>
         </w:rPr>
-        <w:t xml:space="preserve">Education - </w:t>
-      </w:r>
-      <w:r>
-        <w:rPr>
-          <w:rFonts w:ascii="Times New Roman" w:hAnsi="Times New Roman" w:cs="Times New Roman"/>
-          <w:sz w:val="24"/>
-          <w:szCs w:val="24"/>
-          <w:lang w:val="en-US"/>
-        </w:rPr>
-        <w:t>No Transformation</w:t>
+        <w:t>Education - No Transformation</w:t>
       </w:r>
     </w:p>
     <w:p>
@@ -1383,16 +1600,7 @@
           <w:szCs w:val="24"/>
           <w:lang w:val="en-US"/>
         </w:rPr>
-        <w:t xml:space="preserve">Housing - </w:t>
-      </w:r>
-      <w:r>
-        <w:rPr>
-          <w:rFonts w:ascii="Times New Roman" w:hAnsi="Times New Roman" w:cs="Times New Roman"/>
-          <w:sz w:val="24"/>
-          <w:szCs w:val="24"/>
-          <w:lang w:val="en-US"/>
-        </w:rPr>
-        <w:t>No Transformation</w:t>
+        <w:t>Housing - No Transformation</w:t>
       </w:r>
     </w:p>
     <w:p>
@@ -1416,16 +1624,7 @@
           <w:szCs w:val="24"/>
           <w:lang w:val="en-US"/>
         </w:rPr>
-        <w:t xml:space="preserve">Contact - </w:t>
-      </w:r>
-      <w:r>
-        <w:rPr>
-          <w:rFonts w:ascii="Times New Roman" w:hAnsi="Times New Roman" w:cs="Times New Roman"/>
-          <w:sz w:val="24"/>
-          <w:szCs w:val="24"/>
-          <w:lang w:val="en-US"/>
-        </w:rPr>
-        <w:t>No Transformation</w:t>
+        <w:t>Contact - No Transformation</w:t>
       </w:r>
     </w:p>
     <w:p>
@@ -1497,7 +1696,16 @@
           <w:szCs w:val="24"/>
           <w:lang w:val="en-US"/>
         </w:rPr>
-        <w:t>Balance – Raw, Binning, ILATE Transformation</w:t>
+        <w:t xml:space="preserve">Balance – </w:t>
+      </w:r>
+      <w:r>
+        <w:rPr>
+          <w:rFonts w:ascii="Times New Roman" w:hAnsi="Times New Roman" w:cs="Times New Roman"/>
+          <w:sz w:val="24"/>
+          <w:szCs w:val="24"/>
+          <w:lang w:val="en-US"/>
+        </w:rPr>
+        <w:t>No Transformation</w:t>
       </w:r>
     </w:p>
     <w:p>
@@ -1521,16 +1729,7 @@
           <w:szCs w:val="24"/>
           <w:lang w:val="en-US"/>
         </w:rPr>
-        <w:t>Duration – Raw, Binning</w:t>
-      </w:r>
-      <w:r>
-        <w:rPr>
-          <w:rFonts w:ascii="Times New Roman" w:hAnsi="Times New Roman" w:cs="Times New Roman"/>
-          <w:sz w:val="24"/>
-          <w:szCs w:val="24"/>
-          <w:lang w:val="en-US"/>
-        </w:rPr>
-        <w:t>, ILATE Transformation</w:t>
+        <w:t>Duration – Raw, Binning, ILATE Transformation</w:t>
       </w:r>
     </w:p>
     <w:p>
@@ -1554,6 +1753,7 @@
           <w:szCs w:val="24"/>
           <w:lang w:val="en-US"/>
         </w:rPr>
+        <w:lastRenderedPageBreak/>
         <w:t>Campaign – Keep it as it is</w:t>
       </w:r>
     </w:p>
@@ -1618,6 +1818,15 @@
         </w:rPr>
         <w:t>Ordinal Variables – Label Encoding</w:t>
       </w:r>
+      <w:r>
+        <w:rPr>
+          <w:rFonts w:ascii="Times New Roman" w:hAnsi="Times New Roman" w:cs="Times New Roman"/>
+          <w:sz w:val="24"/>
+          <w:szCs w:val="32"/>
+          <w:lang w:val="en-US"/>
+        </w:rPr>
+        <w:t xml:space="preserve"> As they have natural order</w:t>
+      </w:r>
     </w:p>
     <w:p>
       <w:pPr>
@@ -1718,26 +1927,6 @@
           <w:lang w:val="en-US"/>
         </w:rPr>
         <w:t>Random Forest Classifier</w:t>
-      </w:r>
-    </w:p>
-    <w:p>
-      <w:pPr>
-        <w:rPr>
-          <w:rFonts w:ascii="Times New Roman" w:hAnsi="Times New Roman" w:cs="Times New Roman"/>
-          <w:sz w:val="24"/>
-          <w:szCs w:val="32"/>
-          <w:lang w:val="en-US"/>
-        </w:rPr>
-      </w:pPr>
-      <w:r>
-        <w:rPr>
-          <w:rFonts w:ascii="Times New Roman" w:hAnsi="Times New Roman" w:cs="Times New Roman"/>
-          <w:sz w:val="24"/>
-          <w:szCs w:val="32"/>
-          <w:lang w:val="en-US"/>
-        </w:rPr>
-        <w:lastRenderedPageBreak/>
-        <w:t>Support Vector Machine Classifier</w:t>
       </w:r>
     </w:p>
     <w:p>
@@ -2277,8 +2466,10 @@
                 <w:szCs w:val="32"/>
                 <w:lang w:val="en-US"/>
               </w:rPr>
-              <w:t>0.89</w:t>
+              <w:t>0.88</w:t>
             </w:r>
+            <w:bookmarkStart w:id="0" w:name="_GoBack"/>
+            <w:bookmarkEnd w:id="0"/>
           </w:p>
         </w:tc>
         <w:tc>
@@ -2407,11 +2598,9 @@
           <w:szCs w:val="32"/>
           <w:lang w:val="en-US"/>
         </w:rPr>
-        <w:t>According to me best model is decision tree or naïve bayes classifier</w:t>
-      </w:r>
-    </w:p>
-    <w:p>
-      <w:pPr>
+        <w:t xml:space="preserve">According to me best model </w:t>
+      </w:r>
+      <w:r>
         <w:rPr>
           <w:rFonts w:ascii="Times New Roman" w:hAnsi="Times New Roman" w:cs="Times New Roman"/>
           <w:bCs/>
@@ -2419,8 +2608,11 @@
           <w:szCs w:val="32"/>
           <w:lang w:val="en-US"/>
         </w:rPr>
-      </w:pPr>
-      <w:r>
+        <w:t>Random forest classifier.</w:t>
+      </w:r>
+    </w:p>
+    <w:p>
+      <w:pPr>
         <w:rPr>
           <w:rFonts w:ascii="Times New Roman" w:hAnsi="Times New Roman" w:cs="Times New Roman"/>
           <w:bCs/>
@@ -2428,8 +2620,29 @@
           <w:szCs w:val="32"/>
           <w:lang w:val="en-US"/>
         </w:rPr>
-        <w:t>Improvement for prediction in case of yes scenario will be better .</w:t>
-      </w:r>
+      </w:pPr>
+      <w:r>
+        <w:rPr>
+          <w:rFonts w:ascii="Times New Roman" w:hAnsi="Times New Roman" w:cs="Times New Roman"/>
+          <w:bCs/>
+          <w:sz w:val="24"/>
+          <w:szCs w:val="32"/>
+          <w:lang w:val="en-US"/>
+        </w:rPr>
+        <w:t xml:space="preserve">Improvement for prediction in case of yes scenario will be </w:t>
+      </w:r>
+      <w:proofErr w:type="gramStart"/>
+      <w:r>
+        <w:rPr>
+          <w:rFonts w:ascii="Times New Roman" w:hAnsi="Times New Roman" w:cs="Times New Roman"/>
+          <w:bCs/>
+          <w:sz w:val="24"/>
+          <w:szCs w:val="32"/>
+          <w:lang w:val="en-US"/>
+        </w:rPr>
+        <w:t>better .</w:t>
+      </w:r>
+      <w:proofErr w:type="gramEnd"/>
     </w:p>
     <w:p>
       <w:pPr>

</xml_diff>